<commit_message>
springboot的多数据源配置 https://www.kancloud.cn/tracy5546/dynamic-datasource/2264611 https://github.com/baomidou/dynamic-datasource https://www.iocoder.cn/Spring-Boot/datasource-pool/?yudao
多数据源的多种配置方式
https://www.iocoder.cn/Spring-Boot/dynamic-datasource/?yudao

https://www.iocoder.cn/Spring-Boot/MyBatis/?yudao

<update id="updateById" parameterType="UserDO">
        UPDATE users
        <set>
            <if test="username != null">
                , username = #{username}
            </if>
            <if test="password != null">
                , password = #{password}
            </if>
        </set>
        WHERE id = #{id}
    </update>
</commit_message>
<xml_diff>
--- a/frontend/dailypaper/study.docx
+++ b/frontend/dailypaper/study.docx
@@ -10,16 +10,16 @@
         </w:numPr>
         <w:rPr>
           <w:rFonts w:hint="eastAsia"/>
-          <w:sz w:val="10"/>
-          <w:szCs w:val="13"/>
+          <w:sz w:val="15"/>
+          <w:szCs w:val="18"/>
           <w:lang w:val="en-US" w:eastAsia="zh-CN"/>
         </w:rPr>
       </w:pPr>
       <w:r>
         <w:rPr>
           <w:rFonts w:hint="eastAsia"/>
-          <w:sz w:val="10"/>
-          <w:szCs w:val="13"/>
+          <w:sz w:val="15"/>
+          <w:szCs w:val="18"/>
           <w:lang w:val="en-US" w:eastAsia="zh-CN"/>
         </w:rPr>
         <w:t>先安装NVM, nvm安装的时候会要求nvm的路径和nodejs的symlink，因为nvm管理nodejs的版本，切换版本的时候需要及时更新nodejs的curVersion，这就需要一个符号链接</w:t>
@@ -27,24 +27,24 @@
       <w:r>
         <w:rPr>
           <w:rFonts w:ascii="宋体" w:hAnsi="宋体" w:eastAsia="宋体" w:cs="宋体"/>
-          <w:sz w:val="13"/>
-          <w:szCs w:val="13"/>
+          <w:sz w:val="18"/>
+          <w:szCs w:val="18"/>
         </w:rPr>
         <w:fldChar w:fldCharType="begin"/>
       </w:r>
       <w:r>
         <w:rPr>
           <w:rFonts w:ascii="宋体" w:hAnsi="宋体" w:eastAsia="宋体" w:cs="宋体"/>
-          <w:sz w:val="13"/>
-          <w:szCs w:val="13"/>
+          <w:sz w:val="18"/>
+          <w:szCs w:val="18"/>
         </w:rPr>
         <w:instrText xml:space="preserve"> HYPERLINK "https://blog.csdn.net/ppz8823/article/details/130862191" </w:instrText>
       </w:r>
       <w:r>
         <w:rPr>
           <w:rFonts w:ascii="宋体" w:hAnsi="宋体" w:eastAsia="宋体" w:cs="宋体"/>
-          <w:sz w:val="13"/>
-          <w:szCs w:val="13"/>
+          <w:sz w:val="18"/>
+          <w:szCs w:val="18"/>
         </w:rPr>
         <w:fldChar w:fldCharType="separate"/>
       </w:r>
@@ -52,16 +52,16 @@
         <w:rPr>
           <w:rStyle w:val="4"/>
           <w:rFonts w:ascii="宋体" w:hAnsi="宋体" w:eastAsia="宋体" w:cs="宋体"/>
-          <w:sz w:val="13"/>
-          <w:szCs w:val="13"/>
+          <w:sz w:val="18"/>
+          <w:szCs w:val="18"/>
         </w:rPr>
         <w:t>NVM的安装使用与配置（node, npm, yarn）-CSDN博客</w:t>
       </w:r>
       <w:r>
         <w:rPr>
           <w:rFonts w:ascii="宋体" w:hAnsi="宋体" w:eastAsia="宋体" w:cs="宋体"/>
-          <w:sz w:val="13"/>
-          <w:szCs w:val="13"/>
+          <w:sz w:val="18"/>
+          <w:szCs w:val="18"/>
         </w:rPr>
         <w:fldChar w:fldCharType="end"/>
       </w:r>
@@ -74,15 +74,15 @@
         </w:numPr>
         <w:rPr>
           <w:rFonts w:hint="default" w:eastAsiaTheme="minorEastAsia"/>
-          <w:sz w:val="10"/>
-          <w:szCs w:val="13"/>
+          <w:sz w:val="15"/>
+          <w:szCs w:val="18"/>
           <w:lang w:val="en-US" w:eastAsia="zh-CN"/>
         </w:rPr>
       </w:pPr>
       <w:r>
         <w:rPr>
-          <w:sz w:val="10"/>
-          <w:szCs w:val="13"/>
+          <w:sz w:val="15"/>
+          <w:szCs w:val="18"/>
         </w:rPr>
         <w:drawing>
           <wp:inline distT="0" distB="0" distL="114300" distR="114300">
@@ -135,32 +135,32 @@
         </w:numPr>
         <w:rPr>
           <w:rFonts w:hint="default" w:eastAsiaTheme="minorEastAsia"/>
-          <w:sz w:val="10"/>
-          <w:szCs w:val="13"/>
+          <w:sz w:val="15"/>
+          <w:szCs w:val="18"/>
           <w:lang w:val="en-US" w:eastAsia="zh-CN"/>
         </w:rPr>
       </w:pPr>
       <w:r>
         <w:rPr>
           <w:rFonts w:ascii="宋体" w:hAnsi="宋体" w:eastAsia="宋体" w:cs="宋体"/>
-          <w:sz w:val="13"/>
-          <w:szCs w:val="13"/>
+          <w:sz w:val="18"/>
+          <w:szCs w:val="18"/>
         </w:rPr>
         <w:fldChar w:fldCharType="begin"/>
       </w:r>
       <w:r>
         <w:rPr>
           <w:rFonts w:ascii="宋体" w:hAnsi="宋体" w:eastAsia="宋体" w:cs="宋体"/>
-          <w:sz w:val="13"/>
-          <w:szCs w:val="13"/>
+          <w:sz w:val="18"/>
+          <w:szCs w:val="18"/>
         </w:rPr>
         <w:instrText xml:space="preserve"> HYPERLINK "https://cn.vuejs.org/guide/quick-start.html" </w:instrText>
       </w:r>
       <w:r>
         <w:rPr>
           <w:rFonts w:ascii="宋体" w:hAnsi="宋体" w:eastAsia="宋体" w:cs="宋体"/>
-          <w:sz w:val="13"/>
-          <w:szCs w:val="13"/>
+          <w:sz w:val="18"/>
+          <w:szCs w:val="18"/>
         </w:rPr>
         <w:fldChar w:fldCharType="separate"/>
       </w:r>
@@ -168,24 +168,24 @@
         <w:rPr>
           <w:rStyle w:val="4"/>
           <w:rFonts w:ascii="宋体" w:hAnsi="宋体" w:eastAsia="宋体" w:cs="宋体"/>
-          <w:sz w:val="13"/>
-          <w:szCs w:val="13"/>
+          <w:sz w:val="18"/>
+          <w:szCs w:val="18"/>
         </w:rPr>
         <w:t>快速上手 | Vue.js (vuejs.org)</w:t>
       </w:r>
       <w:r>
         <w:rPr>
           <w:rFonts w:ascii="宋体" w:hAnsi="宋体" w:eastAsia="宋体" w:cs="宋体"/>
-          <w:sz w:val="13"/>
-          <w:szCs w:val="13"/>
+          <w:sz w:val="18"/>
+          <w:szCs w:val="18"/>
         </w:rPr>
         <w:fldChar w:fldCharType="end"/>
       </w:r>
       <w:r>
         <w:rPr>
           <w:rFonts w:hint="eastAsia" w:ascii="宋体" w:hAnsi="宋体" w:eastAsia="宋体" w:cs="宋体"/>
-          <w:sz w:val="13"/>
-          <w:szCs w:val="13"/>
+          <w:sz w:val="18"/>
+          <w:szCs w:val="18"/>
           <w:lang w:val="en-US" w:eastAsia="zh-CN"/>
         </w:rPr>
         <w:t xml:space="preserve"> 快速创建vue3的项目</w:t>
@@ -199,32 +199,32 @@
         </w:numPr>
         <w:rPr>
           <w:rFonts w:hint="default" w:eastAsiaTheme="minorEastAsia"/>
-          <w:sz w:val="13"/>
-          <w:szCs w:val="13"/>
+          <w:sz w:val="18"/>
+          <w:szCs w:val="18"/>
           <w:lang w:val="en-US" w:eastAsia="zh-CN"/>
         </w:rPr>
       </w:pPr>
       <w:r>
         <w:rPr>
           <w:rFonts w:ascii="宋体" w:hAnsi="宋体" w:eastAsia="宋体" w:cs="宋体"/>
-          <w:sz w:val="13"/>
-          <w:szCs w:val="13"/>
+          <w:sz w:val="18"/>
+          <w:szCs w:val="18"/>
         </w:rPr>
         <w:fldChar w:fldCharType="begin"/>
       </w:r>
       <w:r>
         <w:rPr>
           <w:rFonts w:ascii="宋体" w:hAnsi="宋体" w:eastAsia="宋体" w:cs="宋体"/>
-          <w:sz w:val="13"/>
-          <w:szCs w:val="13"/>
+          <w:sz w:val="18"/>
+          <w:szCs w:val="18"/>
         </w:rPr>
         <w:instrText xml:space="preserve"> HYPERLINK "https://www.cnblogs.com/heavenYJJ/p/18058142" </w:instrText>
       </w:r>
       <w:r>
         <w:rPr>
           <w:rFonts w:ascii="宋体" w:hAnsi="宋体" w:eastAsia="宋体" w:cs="宋体"/>
-          <w:sz w:val="13"/>
-          <w:szCs w:val="13"/>
+          <w:sz w:val="18"/>
+          <w:szCs w:val="18"/>
         </w:rPr>
         <w:fldChar w:fldCharType="separate"/>
       </w:r>
@@ -232,24 +232,24 @@
         <w:rPr>
           <w:rStyle w:val="4"/>
           <w:rFonts w:ascii="宋体" w:hAnsi="宋体" w:eastAsia="宋体" w:cs="宋体"/>
-          <w:sz w:val="13"/>
-          <w:szCs w:val="13"/>
+          <w:sz w:val="18"/>
+          <w:szCs w:val="18"/>
         </w:rPr>
         <w:t>原来 vue3 文件编译是这样工作的！看完后更懂vue3了 - 前端欧阳 - 博客园 (cnblogs.com)</w:t>
       </w:r>
       <w:r>
         <w:rPr>
           <w:rFonts w:ascii="宋体" w:hAnsi="宋体" w:eastAsia="宋体" w:cs="宋体"/>
-          <w:sz w:val="13"/>
-          <w:szCs w:val="13"/>
+          <w:sz w:val="18"/>
+          <w:szCs w:val="18"/>
         </w:rPr>
         <w:fldChar w:fldCharType="end"/>
       </w:r>
       <w:r>
         <w:rPr>
           <w:rFonts w:hint="eastAsia" w:ascii="宋体" w:hAnsi="宋体" w:eastAsia="宋体" w:cs="宋体"/>
-          <w:sz w:val="13"/>
-          <w:szCs w:val="13"/>
+          <w:sz w:val="18"/>
+          <w:szCs w:val="18"/>
           <w:lang w:val="en-US" w:eastAsia="zh-CN"/>
         </w:rPr>
         <w:t xml:space="preserve">  </w:t>
@@ -264,14 +264,16 @@
         <w:jc w:val="left"/>
         <w:rPr>
           <w:rFonts w:hint="default" w:eastAsiaTheme="minorEastAsia"/>
-          <w:sz w:val="13"/>
-          <w:szCs w:val="13"/>
+          <w:sz w:val="18"/>
+          <w:szCs w:val="18"/>
           <w:lang w:val="en-US" w:eastAsia="zh-CN"/>
         </w:rPr>
       </w:pPr>
       <w:r>
         <w:rPr>
           <w:rFonts w:hint="eastAsia"/>
+          <w:sz w:val="28"/>
+          <w:szCs w:val="36"/>
           <w:lang w:val="en-US" w:eastAsia="zh-CN"/>
         </w:rPr>
         <w:t xml:space="preserve">设置自动导入，可以免除在使用之前的手动的import的操作，比如不写import {ref} from </w:t>
@@ -279,6 +281,8 @@
       <w:r>
         <w:rPr>
           <w:rFonts w:hint="default"/>
+          <w:sz w:val="28"/>
+          <w:szCs w:val="36"/>
           <w:lang w:val="en-US" w:eastAsia="zh-CN"/>
         </w:rPr>
         <w:t>‘</w:t>
@@ -286,6 +290,8 @@
       <w:r>
         <w:rPr>
           <w:rFonts w:hint="eastAsia"/>
+          <w:sz w:val="28"/>
+          <w:szCs w:val="36"/>
           <w:lang w:val="en-US" w:eastAsia="zh-CN"/>
         </w:rPr>
         <w:t>vue</w:t>
@@ -293,6 +299,8 @@
       <w:r>
         <w:rPr>
           <w:rFonts w:hint="default"/>
+          <w:sz w:val="28"/>
+          <w:szCs w:val="36"/>
           <w:lang w:val="en-US" w:eastAsia="zh-CN"/>
         </w:rPr>
         <w:t>’</w:t>
@@ -300,11 +308,17 @@
       <w:r>
         <w:rPr>
           <w:rFonts w:hint="eastAsia"/>
+          <w:sz w:val="28"/>
+          <w:szCs w:val="36"/>
           <w:lang w:val="en-US" w:eastAsia="zh-CN"/>
         </w:rPr>
         <w:t xml:space="preserve">, 在设置自动导入之后就可以直接使用ref了   </w:t>
       </w:r>
       <w:r>
+        <w:rPr>
+          <w:sz w:val="28"/>
+          <w:szCs w:val="36"/>
+        </w:rPr>
         <w:drawing>
           <wp:inline distT="0" distB="0" distL="114300" distR="114300">
             <wp:extent cx="3180080" cy="2200910"/>
@@ -357,14 +371,16 @@
         <w:jc w:val="left"/>
         <w:rPr>
           <w:rFonts w:hint="default" w:eastAsiaTheme="minorEastAsia"/>
-          <w:sz w:val="13"/>
-          <w:szCs w:val="13"/>
+          <w:sz w:val="18"/>
+          <w:szCs w:val="18"/>
           <w:lang w:val="en-US" w:eastAsia="zh-CN"/>
         </w:rPr>
       </w:pPr>
       <w:r>
         <w:rPr>
           <w:rFonts w:hint="eastAsia"/>
+          <w:sz w:val="28"/>
+          <w:szCs w:val="36"/>
           <w:lang w:val="en-US" w:eastAsia="zh-CN"/>
         </w:rPr>
         <w:t>也可以只自动导入vue的部分特定的功能，参考unplugins插件</w:t>
@@ -379,16 +395,16 @@
         <w:jc w:val="left"/>
         <w:rPr>
           <w:rFonts w:hint="default" w:eastAsiaTheme="minorEastAsia"/>
-          <w:sz w:val="13"/>
-          <w:szCs w:val="13"/>
+          <w:sz w:val="18"/>
+          <w:szCs w:val="18"/>
           <w:lang w:val="en-US" w:eastAsia="zh-CN"/>
         </w:rPr>
       </w:pPr>
       <w:r>
         <w:rPr>
           <w:rFonts w:hint="default" w:eastAsiaTheme="minorEastAsia"/>
-          <w:sz w:val="13"/>
-          <w:szCs w:val="13"/>
+          <w:sz w:val="18"/>
+          <w:szCs w:val="18"/>
           <w:lang w:val="en-US" w:eastAsia="zh-CN"/>
         </w:rPr>
         <w:t xml:space="preserve">vite的多页面应用 </w:t>
@@ -396,8 +412,8 @@
       <w:r>
         <w:rPr>
           <w:rFonts w:hint="default" w:eastAsiaTheme="minorEastAsia"/>
-          <w:sz w:val="13"/>
-          <w:szCs w:val="13"/>
+          <w:sz w:val="18"/>
+          <w:szCs w:val="18"/>
           <w:lang w:val="en-US" w:eastAsia="zh-CN"/>
         </w:rPr>
         <w:fldChar w:fldCharType="begin"/>
@@ -405,8 +421,8 @@
       <w:r>
         <w:rPr>
           <w:rFonts w:hint="default" w:eastAsiaTheme="minorEastAsia"/>
-          <w:sz w:val="13"/>
-          <w:szCs w:val="13"/>
+          <w:sz w:val="18"/>
+          <w:szCs w:val="18"/>
           <w:lang w:val="en-US" w:eastAsia="zh-CN"/>
         </w:rPr>
         <w:instrText xml:space="preserve"> HYPERLINK "https://www.cnblogs.com/AJun816/p/17032805.html" </w:instrText>
@@ -414,8 +430,8 @@
       <w:r>
         <w:rPr>
           <w:rFonts w:hint="default" w:eastAsiaTheme="minorEastAsia"/>
-          <w:sz w:val="13"/>
-          <w:szCs w:val="13"/>
+          <w:sz w:val="18"/>
+          <w:szCs w:val="18"/>
           <w:lang w:val="en-US" w:eastAsia="zh-CN"/>
         </w:rPr>
         <w:fldChar w:fldCharType="separate"/>
@@ -424,8 +440,8 @@
         <w:rPr>
           <w:rStyle w:val="4"/>
           <w:rFonts w:hint="default" w:eastAsiaTheme="minorEastAsia"/>
-          <w:sz w:val="13"/>
-          <w:szCs w:val="13"/>
+          <w:sz w:val="18"/>
+          <w:szCs w:val="18"/>
           <w:lang w:val="en-US" w:eastAsia="zh-CN"/>
         </w:rPr>
         <w:t>https://www.cnblogs.com/AJun816/p/17032805.html</w:t>
@@ -433,8 +449,8 @@
       <w:r>
         <w:rPr>
           <w:rFonts w:hint="default" w:eastAsiaTheme="minorEastAsia"/>
-          <w:sz w:val="13"/>
-          <w:szCs w:val="13"/>
+          <w:sz w:val="18"/>
+          <w:szCs w:val="18"/>
           <w:lang w:val="en-US" w:eastAsia="zh-CN"/>
         </w:rPr>
         <w:fldChar w:fldCharType="end"/>
@@ -449,17 +465,16 @@
         <w:jc w:val="left"/>
         <w:rPr>
           <w:rFonts w:hint="default" w:eastAsiaTheme="minorEastAsia"/>
-          <w:sz w:val="13"/>
-          <w:szCs w:val="13"/>
+          <w:sz w:val="18"/>
+          <w:szCs w:val="18"/>
           <w:lang w:val="en-US" w:eastAsia="zh-CN"/>
         </w:rPr>
       </w:pPr>
-      <w:bookmarkStart w:id="0" w:name="_GoBack"/>
       <w:r>
         <w:rPr>
           <w:rFonts w:hint="eastAsia"/>
-          <w:sz w:val="13"/>
-          <w:szCs w:val="13"/>
+          <w:sz w:val="18"/>
+          <w:szCs w:val="18"/>
           <w:lang w:val="en-US" w:eastAsia="zh-CN"/>
         </w:rPr>
         <w:t>Vscode的settings.json和i18n ally插件的配置， 在src下设置了locales目录，里面有en.ts和zh-CN.ts两个翻译文件(</w:t>
@@ -467,8 +482,8 @@
       <w:r>
         <w:rPr>
           <w:rFonts w:hint="eastAsia"/>
-          <w:sz w:val="13"/>
-          <w:szCs w:val="13"/>
+          <w:sz w:val="18"/>
+          <w:szCs w:val="18"/>
           <w:highlight w:val="red"/>
           <w:lang w:val="en-US" w:eastAsia="zh-CN"/>
         </w:rPr>
@@ -477,8 +492,8 @@
       <w:r>
         <w:rPr>
           <w:rFonts w:hint="eastAsia"/>
-          <w:sz w:val="13"/>
-          <w:szCs w:val="13"/>
+          <w:sz w:val="18"/>
+          <w:szCs w:val="18"/>
           <w:lang w:val="en-US" w:eastAsia="zh-CN"/>
         </w:rPr>
         <w:t>)，然后再settings.json中配置ally的数据， 结果总是不生效，原来vscode的配置文件有三处，一处是全局设置，一处是项目.vscode下的设置，一处是工作空间配置文件下的设置。因为我设置了工作空间，所以怎么设置项目配置，和全局配置最终都被工作空间的settings覆盖了。  而且需要配合</w:t>
@@ -492,9 +507,8 @@
           <w:caps w:val="0"/>
           <w:color w:val="FF502C"/>
           <w:spacing w:val="0"/>
-          <w:sz w:val="18"/>
-          <w:szCs w:val="18"/>
-          <w:bdr w:val="none" w:color="auto" w:sz="0" w:space="0"/>
+          <w:sz w:val="22"/>
+          <w:szCs w:val="22"/>
           <w:shd w:val="clear" w:fill="FFF5F5"/>
         </w:rPr>
         <w:t>vue-i18n</w:t>
@@ -508,70 +522,12 @@
           <w:caps w:val="0"/>
           <w:color w:val="FF502C"/>
           <w:spacing w:val="0"/>
-          <w:sz w:val="18"/>
-          <w:szCs w:val="18"/>
-          <w:bdr w:val="none" w:color="auto" w:sz="0" w:space="0"/>
+          <w:sz w:val="22"/>
+          <w:szCs w:val="22"/>
           <w:shd w:val="clear" w:fill="FFF5F5"/>
           <w:lang w:val="en-US" w:eastAsia="zh-CN"/>
         </w:rPr>
         <w:t>使用，而不是vue3-i18n。</w:t>
-      </w:r>
-    </w:p>
-    <w:bookmarkEnd w:id="0"/>
-    <w:p>
-      <w:pPr>
-        <w:numPr>
-          <w:ilvl w:val="0"/>
-          <w:numId w:val="1"/>
-        </w:numPr>
-        <w:jc w:val="left"/>
-        <w:rPr>
-          <w:rFonts w:hint="default" w:eastAsiaTheme="minorEastAsia"/>
-          <w:sz w:val="13"/>
-          <w:szCs w:val="13"/>
-          <w:lang w:val="en-US" w:eastAsia="zh-CN"/>
-        </w:rPr>
-      </w:pPr>
-      <w:r>
-        <w:rPr>
-          <w:rFonts w:ascii="宋体" w:hAnsi="宋体" w:eastAsia="宋体" w:cs="宋体"/>
-          <w:sz w:val="24"/>
-          <w:szCs w:val="24"/>
-        </w:rPr>
-        <w:fldChar w:fldCharType="begin"/>
-      </w:r>
-      <w:r>
-        <w:rPr>
-          <w:rFonts w:ascii="宋体" w:hAnsi="宋体" w:eastAsia="宋体" w:cs="宋体"/>
-          <w:sz w:val="24"/>
-          <w:szCs w:val="24"/>
-        </w:rPr>
-        <w:instrText xml:space="preserve"> HYPERLINK "https://blog.csdn.net/myRealization/article/details/118362651" </w:instrText>
-      </w:r>
-      <w:r>
-        <w:rPr>
-          <w:rFonts w:ascii="宋体" w:hAnsi="宋体" w:eastAsia="宋体" w:cs="宋体"/>
-          <w:sz w:val="24"/>
-          <w:szCs w:val="24"/>
-        </w:rPr>
-        <w:fldChar w:fldCharType="separate"/>
-      </w:r>
-      <w:r>
-        <w:rPr>
-          <w:rStyle w:val="4"/>
-          <w:rFonts w:ascii="宋体" w:hAnsi="宋体" w:eastAsia="宋体" w:cs="宋体"/>
-          <w:sz w:val="24"/>
-          <w:szCs w:val="24"/>
-        </w:rPr>
-        <w:t>【VS Code】settings.json的两种配置位置（全局用户设置和工作区设置）_setting json-CSDN博客</w:t>
-      </w:r>
-      <w:r>
-        <w:rPr>
-          <w:rFonts w:ascii="宋体" w:hAnsi="宋体" w:eastAsia="宋体" w:cs="宋体"/>
-          <w:sz w:val="24"/>
-          <w:szCs w:val="24"/>
-        </w:rPr>
-        <w:fldChar w:fldCharType="end"/>
       </w:r>
     </w:p>
     <w:p>
@@ -583,32 +539,88 @@
         <w:jc w:val="left"/>
         <w:rPr>
           <w:rFonts w:hint="default" w:eastAsiaTheme="minorEastAsia"/>
-          <w:sz w:val="13"/>
-          <w:szCs w:val="13"/>
+          <w:sz w:val="18"/>
+          <w:szCs w:val="18"/>
           <w:lang w:val="en-US" w:eastAsia="zh-CN"/>
         </w:rPr>
       </w:pPr>
       <w:r>
         <w:rPr>
           <w:rFonts w:ascii="宋体" w:hAnsi="宋体" w:eastAsia="宋体" w:cs="宋体"/>
-          <w:sz w:val="24"/>
-          <w:szCs w:val="24"/>
+          <w:sz w:val="36"/>
+          <w:szCs w:val="36"/>
         </w:rPr>
         <w:fldChar w:fldCharType="begin"/>
       </w:r>
       <w:r>
         <w:rPr>
           <w:rFonts w:ascii="宋体" w:hAnsi="宋体" w:eastAsia="宋体" w:cs="宋体"/>
-          <w:sz w:val="24"/>
-          <w:szCs w:val="24"/>
+          <w:sz w:val="36"/>
+          <w:szCs w:val="36"/>
+        </w:rPr>
+        <w:instrText xml:space="preserve"> HYPERLINK "https://blog.csdn.net/myRealization/article/details/118362651" </w:instrText>
+      </w:r>
+      <w:r>
+        <w:rPr>
+          <w:rFonts w:ascii="宋体" w:hAnsi="宋体" w:eastAsia="宋体" w:cs="宋体"/>
+          <w:sz w:val="36"/>
+          <w:szCs w:val="36"/>
+        </w:rPr>
+        <w:fldChar w:fldCharType="separate"/>
+      </w:r>
+      <w:r>
+        <w:rPr>
+          <w:rStyle w:val="4"/>
+          <w:rFonts w:ascii="宋体" w:hAnsi="宋体" w:eastAsia="宋体" w:cs="宋体"/>
+          <w:sz w:val="36"/>
+          <w:szCs w:val="36"/>
+        </w:rPr>
+        <w:t>【VS Code】settings.json的两种配置位置（全局用户设置和工作区设置）_setting json-CSDN博客</w:t>
+      </w:r>
+      <w:r>
+        <w:rPr>
+          <w:rFonts w:ascii="宋体" w:hAnsi="宋体" w:eastAsia="宋体" w:cs="宋体"/>
+          <w:sz w:val="36"/>
+          <w:szCs w:val="36"/>
+        </w:rPr>
+        <w:fldChar w:fldCharType="end"/>
+      </w:r>
+    </w:p>
+    <w:p>
+      <w:pPr>
+        <w:numPr>
+          <w:ilvl w:val="0"/>
+          <w:numId w:val="1"/>
+        </w:numPr>
+        <w:jc w:val="left"/>
+        <w:rPr>
+          <w:rFonts w:hint="default" w:eastAsiaTheme="minorEastAsia"/>
+          <w:sz w:val="18"/>
+          <w:szCs w:val="18"/>
+          <w:lang w:val="en-US" w:eastAsia="zh-CN"/>
+        </w:rPr>
+      </w:pPr>
+      <w:r>
+        <w:rPr>
+          <w:rFonts w:ascii="宋体" w:hAnsi="宋体" w:eastAsia="宋体" w:cs="宋体"/>
+          <w:sz w:val="36"/>
+          <w:szCs w:val="36"/>
+        </w:rPr>
+        <w:fldChar w:fldCharType="begin"/>
+      </w:r>
+      <w:r>
+        <w:rPr>
+          <w:rFonts w:ascii="宋体" w:hAnsi="宋体" w:eastAsia="宋体" w:cs="宋体"/>
+          <w:sz w:val="36"/>
+          <w:szCs w:val="36"/>
         </w:rPr>
         <w:instrText xml:space="preserve"> HYPERLINK "https://yogwang.site/2024/i18n-vsc-extension-i18n-ally/" </w:instrText>
       </w:r>
       <w:r>
         <w:rPr>
           <w:rFonts w:ascii="宋体" w:hAnsi="宋体" w:eastAsia="宋体" w:cs="宋体"/>
-          <w:sz w:val="24"/>
-          <w:szCs w:val="24"/>
+          <w:sz w:val="36"/>
+          <w:szCs w:val="36"/>
         </w:rPr>
         <w:fldChar w:fldCharType="separate"/>
       </w:r>
@@ -616,29 +628,33 @@
         <w:rPr>
           <w:rStyle w:val="4"/>
           <w:rFonts w:ascii="宋体" w:hAnsi="宋体" w:eastAsia="宋体" w:cs="宋体"/>
-          <w:sz w:val="24"/>
-          <w:szCs w:val="24"/>
+          <w:sz w:val="36"/>
+          <w:szCs w:val="36"/>
         </w:rPr>
         <w:t>国际化开发插件 i18n-Ally | blog [ YOG WANG ]</w:t>
       </w:r>
       <w:r>
         <w:rPr>
           <w:rFonts w:ascii="宋体" w:hAnsi="宋体" w:eastAsia="宋体" w:cs="宋体"/>
-          <w:sz w:val="24"/>
-          <w:szCs w:val="24"/>
+          <w:sz w:val="36"/>
+          <w:szCs w:val="36"/>
         </w:rPr>
         <w:fldChar w:fldCharType="end"/>
       </w:r>
       <w:r>
         <w:rPr>
           <w:rFonts w:hint="eastAsia" w:ascii="宋体" w:hAnsi="宋体" w:eastAsia="宋体" w:cs="宋体"/>
-          <w:sz w:val="24"/>
-          <w:szCs w:val="24"/>
+          <w:sz w:val="36"/>
+          <w:szCs w:val="36"/>
           <w:lang w:val="en-US" w:eastAsia="zh-CN"/>
         </w:rPr>
         <w:t xml:space="preserve">  </w:t>
       </w:r>
       <w:r>
+        <w:rPr>
+          <w:sz w:val="28"/>
+          <w:szCs w:val="36"/>
+        </w:rPr>
         <w:drawing>
           <wp:inline distT="0" distB="0" distL="114300" distR="114300">
             <wp:extent cx="5268595" cy="1291590"/>
@@ -686,15 +702,186 @@
       <w:pPr>
         <w:numPr>
           <w:ilvl w:val="0"/>
+          <w:numId w:val="1"/>
+        </w:numPr>
+        <w:ind w:left="0" w:leftChars="0" w:firstLine="0" w:firstLineChars="0"/>
+        <w:rPr>
+          <w:rFonts w:hint="default" w:eastAsiaTheme="minorEastAsia"/>
+          <w:sz w:val="15"/>
+          <w:szCs w:val="18"/>
+          <w:lang w:val="en-US" w:eastAsia="zh-CN"/>
+        </w:rPr>
+      </w:pPr>
+      <w:r>
+        <w:rPr>
+          <w:rFonts w:hint="eastAsia"/>
+          <w:sz w:val="15"/>
+          <w:szCs w:val="18"/>
+          <w:lang w:val="en-US" w:eastAsia="zh-CN"/>
+        </w:rPr>
+        <w:t>多数据源的配置的几种方案：</w:t>
+      </w:r>
+      <w:r>
+        <w:rPr>
+          <w:rFonts w:ascii="宋体" w:hAnsi="宋体" w:eastAsia="宋体" w:cs="宋体"/>
+          <w:sz w:val="24"/>
+          <w:szCs w:val="24"/>
+        </w:rPr>
+        <w:fldChar w:fldCharType="begin"/>
+      </w:r>
+      <w:r>
+        <w:rPr>
+          <w:rFonts w:ascii="宋体" w:hAnsi="宋体" w:eastAsia="宋体" w:cs="宋体"/>
+          <w:sz w:val="24"/>
+          <w:szCs w:val="24"/>
+        </w:rPr>
+        <w:instrText xml:space="preserve"> HYPERLINK "https://www.iocoder.cn/Spring-Boot/dynamic-datasource/?yudao" </w:instrText>
+      </w:r>
+      <w:r>
+        <w:rPr>
+          <w:rFonts w:ascii="宋体" w:hAnsi="宋体" w:eastAsia="宋体" w:cs="宋体"/>
+          <w:sz w:val="24"/>
+          <w:szCs w:val="24"/>
+        </w:rPr>
+        <w:fldChar w:fldCharType="separate"/>
+      </w:r>
+      <w:r>
+        <w:rPr>
+          <w:rStyle w:val="4"/>
+          <w:rFonts w:ascii="宋体" w:hAnsi="宋体" w:eastAsia="宋体" w:cs="宋体"/>
+          <w:sz w:val="24"/>
+          <w:szCs w:val="24"/>
+        </w:rPr>
+        <w:t>芋道 Spring Boot 多数据源（读写分离）入门 | 芋道源码 —— 纯源码解析博客 (iocoder.cn)</w:t>
+      </w:r>
+      <w:r>
+        <w:rPr>
+          <w:rFonts w:ascii="宋体" w:hAnsi="宋体" w:eastAsia="宋体" w:cs="宋体"/>
+          <w:sz w:val="24"/>
+          <w:szCs w:val="24"/>
+        </w:rPr>
+        <w:fldChar w:fldCharType="end"/>
+      </w:r>
+      <w:r>
+        <w:rPr>
+          <w:rFonts w:hint="eastAsia" w:ascii="宋体" w:hAnsi="宋体" w:eastAsia="宋体" w:cs="宋体"/>
+          <w:sz w:val="24"/>
+          <w:szCs w:val="24"/>
+          <w:lang w:val="en-US" w:eastAsia="zh-CN"/>
+        </w:rPr>
+        <w:t xml:space="preserve">  密码:coke</w:t>
+      </w:r>
+    </w:p>
+    <w:p>
+      <w:pPr>
+        <w:numPr>
           <w:numId w:val="0"/>
         </w:numPr>
-        <w:rPr>
-          <w:rFonts w:hint="default" w:eastAsiaTheme="minorEastAsia"/>
-          <w:sz w:val="10"/>
-          <w:szCs w:val="13"/>
-          <w:lang w:val="en-US" w:eastAsia="zh-CN"/>
+        <w:ind w:leftChars="0"/>
+        <w:rPr>
+          <w:rFonts w:ascii="宋体" w:hAnsi="宋体" w:eastAsia="宋体" w:cs="宋体"/>
+          <w:sz w:val="24"/>
+          <w:szCs w:val="24"/>
         </w:rPr>
       </w:pPr>
+      <w:r>
+        <w:rPr>
+          <w:rFonts w:ascii="宋体" w:hAnsi="宋体" w:eastAsia="宋体" w:cs="宋体"/>
+          <w:sz w:val="24"/>
+          <w:szCs w:val="24"/>
+        </w:rPr>
+        <w:fldChar w:fldCharType="begin"/>
+      </w:r>
+      <w:r>
+        <w:rPr>
+          <w:rFonts w:ascii="宋体" w:hAnsi="宋体" w:eastAsia="宋体" w:cs="宋体"/>
+          <w:sz w:val="24"/>
+          <w:szCs w:val="24"/>
+        </w:rPr>
+        <w:instrText xml:space="preserve"> HYPERLINK "https://github.com/baomidou/dynamic-datasource" </w:instrText>
+      </w:r>
+      <w:r>
+        <w:rPr>
+          <w:rFonts w:ascii="宋体" w:hAnsi="宋体" w:eastAsia="宋体" w:cs="宋体"/>
+          <w:sz w:val="24"/>
+          <w:szCs w:val="24"/>
+        </w:rPr>
+        <w:fldChar w:fldCharType="separate"/>
+      </w:r>
+      <w:r>
+        <w:rPr>
+          <w:rStyle w:val="4"/>
+          <w:rFonts w:ascii="宋体" w:hAnsi="宋体" w:eastAsia="宋体" w:cs="宋体"/>
+          <w:sz w:val="24"/>
+          <w:szCs w:val="24"/>
+        </w:rPr>
+        <w:t>baomidou/dynamic-datasource: dynamic datasource for springboot 多数据源 动态数据源 主从分离 读写分离 分布式事务 (github.com)</w:t>
+      </w:r>
+      <w:r>
+        <w:rPr>
+          <w:rFonts w:ascii="宋体" w:hAnsi="宋体" w:eastAsia="宋体" w:cs="宋体"/>
+          <w:sz w:val="24"/>
+          <w:szCs w:val="24"/>
+        </w:rPr>
+        <w:fldChar w:fldCharType="end"/>
+      </w:r>
+    </w:p>
+    <w:p>
+      <w:pPr>
+        <w:numPr>
+          <w:numId w:val="0"/>
+        </w:numPr>
+        <w:ind w:leftChars="0"/>
+        <w:rPr>
+          <w:rFonts w:hint="default" w:ascii="宋体" w:hAnsi="宋体" w:eastAsia="宋体" w:cs="宋体"/>
+          <w:sz w:val="24"/>
+          <w:szCs w:val="24"/>
+          <w:lang w:val="en-US" w:eastAsia="zh-CN"/>
+        </w:rPr>
+      </w:pPr>
+      <w:r>
+        <w:rPr>
+          <w:rFonts w:ascii="宋体" w:hAnsi="宋体" w:eastAsia="宋体" w:cs="宋体"/>
+          <w:sz w:val="24"/>
+          <w:szCs w:val="24"/>
+        </w:rPr>
+        <w:fldChar w:fldCharType="begin"/>
+      </w:r>
+      <w:r>
+        <w:rPr>
+          <w:rFonts w:ascii="宋体" w:hAnsi="宋体" w:eastAsia="宋体" w:cs="宋体"/>
+          <w:sz w:val="24"/>
+          <w:szCs w:val="24"/>
+        </w:rPr>
+        <w:instrText xml:space="preserve"> HYPERLINK "https://www.kancloud.cn/tracy5546/dynamic-datasource/2292020" </w:instrText>
+      </w:r>
+      <w:r>
+        <w:rPr>
+          <w:rFonts w:ascii="宋体" w:hAnsi="宋体" w:eastAsia="宋体" w:cs="宋体"/>
+          <w:sz w:val="24"/>
+          <w:szCs w:val="24"/>
+        </w:rPr>
+        <w:fldChar w:fldCharType="separate"/>
+      </w:r>
+      <w:r>
+        <w:rPr>
+          <w:rStyle w:val="4"/>
+          <w:rFonts w:ascii="宋体" w:hAnsi="宋体" w:eastAsia="宋体" w:cs="宋体"/>
+          <w:sz w:val="24"/>
+          <w:szCs w:val="24"/>
+        </w:rPr>
+        <w:t>集成Jndi · dynamic-datasource · 看云 (kancloud.cn)</w:t>
+      </w:r>
+      <w:r>
+        <w:rPr>
+          <w:rFonts w:ascii="宋体" w:hAnsi="宋体" w:eastAsia="宋体" w:cs="宋体"/>
+          <w:sz w:val="24"/>
+          <w:szCs w:val="24"/>
+        </w:rPr>
+        <w:fldChar w:fldCharType="end"/>
+      </w:r>
+      <w:bookmarkStart w:id="0" w:name="_GoBack"/>
+      <w:bookmarkEnd w:id="0"/>
     </w:p>
     <w:sectPr>
       <w:pgSz w:w="11906" w:h="16838"/>

</xml_diff>